<commit_message>
Pequena alteração na capa do documento
</commit_message>
<xml_diff>
--- a/Modelagem de Sistema - SENAI/Trabalho Pratico - Levantamento de Requisitos e Ciclo de Vida.docx
+++ b/Modelagem de Sistema - SENAI/Trabalho Pratico - Levantamento de Requisitos e Ciclo de Vida.docx
@@ -202,7 +202,7 @@
           <w:sz w:val="28"/>
           <w:szCs w:val="28"/>
         </w:rPr>
-        <w:t>Trabalho Prático - Modelos de Ciclo de Vida e Análise de Requisitos de Software</w:t>
+        <w:t>Trabalho Prático - Análise de Requisitos de Software</w:t>
       </w:r>
       <w:r>
         <w:rPr>
@@ -212,7 +212,30 @@
           <w:sz w:val="28"/>
           <w:szCs w:val="28"/>
         </w:rPr>
-        <w:t xml:space="preserve"> (Software escolhido: </w:t>
+        <w:t xml:space="preserve"> </w:t>
+      </w:r>
+    </w:p>
+    <w:p>
+      <w:pPr>
+        <w:spacing w:line="360" w:lineRule="auto"/>
+        <w:jc w:val="center"/>
+        <w:rPr>
+          <w:rFonts w:ascii="Arial" w:hAnsi="Arial" w:cs="Arial"/>
+          <w:b/>
+          <w:bCs/>
+          <w:sz w:val="28"/>
+          <w:szCs w:val="28"/>
+        </w:rPr>
+      </w:pPr>
+      <w:r>
+        <w:rPr>
+          <w:rFonts w:ascii="Arial" w:hAnsi="Arial" w:cs="Arial"/>
+          <w:b/>
+          <w:bCs/>
+          <w:sz w:val="28"/>
+          <w:szCs w:val="28"/>
+        </w:rPr>
+        <w:t xml:space="preserve">(Software escolhido: </w:t>
       </w:r>
       <w:r>
         <w:rPr>
@@ -314,7 +337,6 @@
     <w:p>
       <w:pPr>
         <w:spacing w:line="360" w:lineRule="auto"/>
-        <w:jc w:val="center"/>
         <w:rPr>
           <w:rFonts w:ascii="Arial" w:hAnsi="Arial" w:cs="Arial"/>
           <w:b/>
@@ -327,18 +349,6 @@
     <w:p>
       <w:pPr>
         <w:spacing w:line="360" w:lineRule="auto"/>
-        <w:rPr>
-          <w:rFonts w:ascii="Arial" w:hAnsi="Arial" w:cs="Arial"/>
-          <w:b/>
-          <w:bCs/>
-          <w:sz w:val="28"/>
-          <w:szCs w:val="28"/>
-        </w:rPr>
-      </w:pPr>
-    </w:p>
-    <w:p>
-      <w:pPr>
-        <w:spacing w:line="360" w:lineRule="auto"/>
         <w:jc w:val="center"/>
         <w:rPr>
           <w:rFonts w:ascii="Arial" w:hAnsi="Arial" w:cs="Arial"/>
@@ -423,14 +433,7 @@
           <w:rFonts w:ascii="Arial" w:hAnsi="Arial" w:cs="Arial"/>
           <w:szCs w:val="28"/>
         </w:rPr>
-        <w:t xml:space="preserve">contém várias funções que usamos no nosso dia a dia, mesmo não sendo no uso desse software ou não sendo visível a nós, como requisições </w:t>
-      </w:r>
-      <w:r>
-        <w:rPr>
-          <w:rFonts w:ascii="Arial" w:hAnsi="Arial" w:cs="Arial"/>
-          <w:szCs w:val="28"/>
-        </w:rPr>
-        <w:t>na internet, comunicação em tempo real com outras pessoas, transferências monetárias via internet, visualização de imagens na qual, de certa forma, não estão em nosso armazenamento interno e várias outras coisas que ocorrem diariamente e de forma quase instantânea nas tecnologias que usamos.</w:t>
+        <w:t>contém várias funções que usamos no nosso dia a dia, mesmo não sendo no uso desse software ou não sendo visível a nós, como requisições na internet, comunicação em tempo real com outras pessoas, transferências monetárias via internet, visualização de imagens na qual, de certa forma, não estão em nosso armazenamento interno e várias outras coisas que ocorrem diariamente e de forma quase instantânea nas tecnologias que usamos.</w:t>
       </w:r>
     </w:p>
     <w:p>
@@ -5490,69 +5493,6 @@
         </w:rPr>
         <w:t xml:space="preserve"> e outras melhorias.</w:t>
       </w:r>
-    </w:p>
-    <w:p>
-      <w:pPr>
-        <w:pStyle w:val="PargrafodaLista"/>
-        <w:numPr>
-          <w:ilvl w:val="0"/>
-          <w:numId w:val="6"/>
-        </w:numPr>
-        <w:spacing w:line="360" w:lineRule="auto"/>
-        <w:rPr>
-          <w:rFonts w:ascii="Arial" w:hAnsi="Arial" w:cs="Arial"/>
-          <w:b/>
-          <w:bCs/>
-          <w:szCs w:val="28"/>
-        </w:rPr>
-      </w:pPr>
-      <w:r>
-        <w:rPr>
-          <w:rFonts w:ascii="Arial" w:hAnsi="Arial" w:cs="Arial"/>
-          <w:b/>
-          <w:bCs/>
-          <w:szCs w:val="28"/>
-        </w:rPr>
-        <w:lastRenderedPageBreak/>
-        <w:t>Modelos de Ciclo de Vida do Software</w:t>
-      </w:r>
-    </w:p>
-    <w:p>
-      <w:pPr>
-        <w:pStyle w:val="PargrafodaLista"/>
-        <w:numPr>
-          <w:ilvl w:val="0"/>
-          <w:numId w:val="8"/>
-        </w:numPr>
-        <w:spacing w:line="360" w:lineRule="auto"/>
-        <w:rPr>
-          <w:rFonts w:ascii="Arial" w:hAnsi="Arial" w:cs="Arial"/>
-          <w:b/>
-          <w:bCs/>
-          <w:szCs w:val="28"/>
-        </w:rPr>
-      </w:pPr>
-      <w:r>
-        <w:rPr>
-          <w:rFonts w:ascii="Arial" w:hAnsi="Arial" w:cs="Arial"/>
-          <w:b/>
-          <w:bCs/>
-          <w:szCs w:val="28"/>
-        </w:rPr>
-        <w:t>Ciclo de vida escolhido:</w:t>
-      </w:r>
-    </w:p>
-    <w:p>
-      <w:pPr>
-        <w:spacing w:line="360" w:lineRule="auto"/>
-        <w:ind w:left="1068"/>
-        <w:rPr>
-          <w:rFonts w:ascii="Arial" w:hAnsi="Arial" w:cs="Arial"/>
-          <w:b/>
-          <w:bCs/>
-          <w:szCs w:val="28"/>
-        </w:rPr>
-      </w:pPr>
     </w:p>
     <w:p>
       <w:pPr>
@@ -6966,6 +6906,7 @@
   <w:style w:type="character" w:default="1" w:styleId="Fontepargpadro">
     <w:name w:val="Default Paragraph Font"/>
     <w:uiPriority w:val="1"/>
+    <w:semiHidden/>
     <w:unhideWhenUsed/>
   </w:style>
   <w:style w:type="table" w:default="1" w:styleId="Tabelanormal">

</xml_diff>